<commit_message>
first commit for new game
</commit_message>
<xml_diff>
--- a/Documentation/barts documentation of 7-6/game.docx
+++ b/Documentation/barts documentation of 7-6/game.docx
@@ -14,68 +14,64 @@
       <w:r>
         <w:t xml:space="preserve"> be rectangular.</w:t>
       </w:r>
-    </w:p>
-    <w:p>
-      <w:r>
-        <w:t>Kill blobs to gain points</w:t>
-      </w:r>
-    </w:p>
-    <w:p>
-      <w:r>
-        <w:t>Blobs spawn when you hit the rods</w:t>
-      </w:r>
-    </w:p>
-    <w:p>
-      <w:r>
-        <w:t>Based on the rod that you hit a certain type of enemy spawns</w:t>
-      </w:r>
-    </w:p>
-    <w:p>
-      <w:r>
-        <w:t xml:space="preserve">Blobs hitting bottom of the screen makes you lose </w:t>
-      </w:r>
-      <w:proofErr w:type="spellStart"/>
-      <w:r>
-        <w:t>lifes</w:t>
-      </w:r>
-      <w:proofErr w:type="spellEnd"/>
-    </w:p>
-    <w:p>
-      <w:r>
-        <w:t xml:space="preserve">Ball hitting the bottom of the screen makes you lose </w:t>
-      </w:r>
-      <w:proofErr w:type="spellStart"/>
-      <w:r>
-        <w:t>lifes</w:t>
-      </w:r>
-      <w:proofErr w:type="spellEnd"/>
-    </w:p>
-    <w:p>
-      <w:r>
-        <w:t>If you kill a blob by hitting it with your ball it fills up a barrel</w:t>
-      </w:r>
-    </w:p>
-    <w:p>
-      <w:r>
-        <w:t>If a barrel is full, a boss spawns</w:t>
-      </w:r>
-    </w:p>
-    <w:p>
-      <w:r>
-        <w:t>If blob hits the rod -&gt; extra blob spawns</w:t>
-      </w:r>
-    </w:p>
-    <w:p>
-      <w:r>
-        <w:t>If blob gets under rod when it is lowering, destroy blob</w:t>
-      </w:r>
-    </w:p>
-    <w:p>
-      <w:r>
-        <w:t>Rods need to act like bumpers in pinball</w:t>
-      </w:r>
       <w:bookmarkStart w:id="0" w:name="_GoBack"/>
       <w:bookmarkEnd w:id="0"/>
+    </w:p>
+    <w:p>
+      <w:r>
+        <w:t>Kill blobs to gain points</w:t>
+      </w:r>
+    </w:p>
+    <w:p>
+      <w:r>
+        <w:t>Blobs spawn when you hit the rods</w:t>
+      </w:r>
+    </w:p>
+    <w:p>
+      <w:r>
+        <w:t>Based on the rod that you hit a certain type of enemy spawns</w:t>
+      </w:r>
+    </w:p>
+    <w:p>
+      <w:r>
+        <w:t>Blobs hitting bottom of</w:t>
+      </w:r>
+      <w:r>
+        <w:t xml:space="preserve"> the screen makes you lose energy</w:t>
+      </w:r>
+    </w:p>
+    <w:p>
+      <w:r>
+        <w:t>Ball hitting the bottom of</w:t>
+      </w:r>
+      <w:r>
+        <w:t xml:space="preserve"> the screen makes you lose energy</w:t>
+      </w:r>
+    </w:p>
+    <w:p>
+      <w:r>
+        <w:t>If you kill a blob by hitting it with your ball it fills up a barrel</w:t>
+      </w:r>
+    </w:p>
+    <w:p>
+      <w:r>
+        <w:t>If a barrel is full, a boss spawns</w:t>
+      </w:r>
+    </w:p>
+    <w:p>
+      <w:r>
+        <w:t>If blob hits the rod -&gt; extra blob spawns</w:t>
+      </w:r>
+    </w:p>
+    <w:p>
+      <w:r>
+        <w:t>If blob gets under rod when it is lowering, destroy blob</w:t>
+      </w:r>
+    </w:p>
+    <w:p>
+      <w:r>
+        <w:t>Rods need to act like bumpers in pinball</w:t>
+      </w:r>
     </w:p>
     <w:p/>
     <w:p/>

</xml_diff>